<commit_message>
Actualizacion de testing grupal y student 4
</commit_message>
<xml_diff>
--- a/reports/Student #4/Requirements - Student #4.docx
+++ b/reports/Student #4/Requirements - Student #4.docx
@@ -1206,7 +1206,7 @@
               <w:sdtEndPr/>
               <w:sdtContent>
                 <w:r>
-                  <w:t xml:space="preserve">  4  </w:t>
+                  <w:t xml:space="preserve">  5  </w:t>
                 </w:r>
               </w:sdtContent>
             </w:sdt>
@@ -1237,7 +1237,7 @@
               <w:sdtEndPr/>
               <w:sdtContent>
                 <w:r>
-                  <w:t xml:space="preserve">  1  </w:t>
+                  <w:t xml:space="preserve">  0  </w:t>
                 </w:r>
               </w:sdtContent>
             </w:sdt>
@@ -1293,7 +1293,7 @@
               <w:sdtEndPr/>
               <w:sdtContent>
                 <w:r>
-                  <w:t xml:space="preserve">  8,0  </w:t>
+                  <w:t xml:space="preserve">  10,0  </w:t>
                 </w:r>
               </w:sdtContent>
             </w:sdt>
@@ -1585,7 +1585,7 @@
               <w:sdtEndPr/>
               <w:sdtContent>
                 <w:r>
-                  <w:t xml:space="preserve">  9,5  </w:t>
+                  <w:t xml:space="preserve">  10,0  </w:t>
                 </w:r>
               </w:sdtContent>
             </w:sdt>
@@ -3594,7 +3594,13 @@
         <w:sdtEndPr/>
         <w:sdtContent>
           <w:r>
-            <w:t xml:space="preserve">    </w:t>
+            <w:t xml:space="preserve"> </w:t>
+          </w:r>
+          <w:r>
+            <w:t xml:space="preserve"> X</w:t>
+          </w:r>
+          <w:r>
+            <w:t xml:space="preserve">  </w:t>
           </w:r>
         </w:sdtContent>
       </w:sdt>

</xml_diff>